<commit_message>
finalize sept pt draft doc
</commit_message>
<xml_diff>
--- a/2024/safe/sept_docs/GOApcod_SeptPT24.docx
+++ b/2024/safe/sept_docs/GOApcod_SeptPT24.docx
@@ -41,39 +41,14 @@
           <w:sz w:val="24"/>
           <w:szCs w:val="24"/>
         </w:rPr>
-        <w:t xml:space="preserve">Pete </w:t>
-      </w:r>
-      <w:proofErr w:type="spellStart"/>
-      <w:r>
-        <w:rPr>
-          <w:sz w:val="24"/>
-          <w:szCs w:val="24"/>
-        </w:rPr>
-        <w:t>Hulson</w:t>
-      </w:r>
-      <w:proofErr w:type="spellEnd"/>
-      <w:r>
-        <w:rPr>
-          <w:sz w:val="24"/>
-          <w:szCs w:val="24"/>
-        </w:rPr>
-        <w:t xml:space="preserve">, Steve </w:t>
-      </w:r>
-      <w:proofErr w:type="spellStart"/>
-      <w:r>
-        <w:rPr>
-          <w:sz w:val="24"/>
-          <w:szCs w:val="24"/>
-        </w:rPr>
-        <w:t>Barbeaux</w:t>
-      </w:r>
-      <w:proofErr w:type="spellEnd"/>
-      <w:r>
-        <w:rPr>
-          <w:sz w:val="24"/>
-          <w:szCs w:val="24"/>
-        </w:rPr>
-        <w:t>, and Ingrid Spies</w:t>
+        <w:t>Pete Hulson</w:t>
+      </w:r>
+      <w:r>
+        <w:rPr>
+          <w:sz w:val="24"/>
+          <w:szCs w:val="24"/>
+        </w:rPr>
+        <w:t>, Steve Barbeaux, and Ingrid Spies</w:t>
       </w:r>
     </w:p>
     <w:p>
@@ -240,44 +215,14 @@
           <w:sz w:val="24"/>
           <w:szCs w:val="24"/>
         </w:rPr>
-        <w:t xml:space="preserve"> we recommend be presented for consideration at the November </w:t>
-      </w:r>
-      <w:proofErr w:type="spellStart"/>
-      <w:r>
-        <w:rPr>
-          <w:sz w:val="24"/>
-          <w:szCs w:val="24"/>
-        </w:rPr>
-        <w:t>Groundfish</w:t>
-      </w:r>
-      <w:proofErr w:type="spellEnd"/>
-      <w:r>
-        <w:rPr>
-          <w:sz w:val="24"/>
-          <w:szCs w:val="24"/>
-        </w:rPr>
-        <w:t xml:space="preserve"> Plan Team</w:t>
-      </w:r>
-      <w:r>
-        <w:rPr>
-          <w:sz w:val="24"/>
-          <w:szCs w:val="24"/>
-        </w:rPr>
-        <w:t xml:space="preserve"> result</w:t>
-      </w:r>
-      <w:r>
-        <w:rPr>
-          <w:sz w:val="24"/>
-          <w:szCs w:val="24"/>
-        </w:rPr>
-        <w:t>s</w:t>
-      </w:r>
-      <w:r>
-        <w:rPr>
-          <w:sz w:val="24"/>
-          <w:szCs w:val="24"/>
-        </w:rPr>
-        <w:t xml:space="preserve"> in improvements as compared t</w:t>
+        <w:t xml:space="preserve"> we recommend for consideration at the November Groundfish Plan Team</w:t>
+      </w:r>
+      <w:r>
+        <w:rPr>
+          <w:sz w:val="24"/>
+          <w:szCs w:val="24"/>
+        </w:rPr>
+        <w:t xml:space="preserve"> result in improvements as compared t</w:t>
       </w:r>
       <w:r>
         <w:rPr>
@@ -457,7 +402,21 @@
           <w:sz w:val="24"/>
           <w:szCs w:val="24"/>
         </w:rPr>
-        <w:t xml:space="preserve"> for clarity, to align with ongoing efforts to streamline this assessments code base</w:t>
+        <w:t xml:space="preserve"> for clarity, to align with ongoing efforts to streamline this assessment</w:t>
+      </w:r>
+      <w:r>
+        <w:rPr>
+          <w:sz w:val="24"/>
+          <w:szCs w:val="24"/>
+        </w:rPr>
+        <w:t>’</w:t>
+      </w:r>
+      <w:r>
+        <w:rPr>
+          <w:sz w:val="24"/>
+          <w:szCs w:val="24"/>
+        </w:rPr>
+        <w:t>s code base</w:t>
       </w:r>
       <w:r>
         <w:rPr>
@@ -485,23 +444,7 @@
           <w:sz w:val="24"/>
           <w:szCs w:val="24"/>
         </w:rPr>
-        <w:t xml:space="preserve"> and to integrate with current efforts to develop R-packages for data querying, specifically to integrate with the </w:t>
-      </w:r>
-      <w:proofErr w:type="spellStart"/>
-      <w:r>
-        <w:rPr>
-          <w:sz w:val="24"/>
-          <w:szCs w:val="24"/>
-        </w:rPr>
-        <w:t>afscdata</w:t>
-      </w:r>
-      <w:proofErr w:type="spellEnd"/>
-      <w:r>
-        <w:rPr>
-          <w:sz w:val="24"/>
-          <w:szCs w:val="24"/>
-        </w:rPr>
-        <w:t xml:space="preserve"> R-package.</w:t>
+        <w:t xml:space="preserve"> and to integrate with current efforts to develop R-packages for data querying, specifically to integrate with the afscdata R-package.</w:t>
       </w:r>
       <w:r>
         <w:rPr>
@@ -559,30 +502,14 @@
           <w:sz w:val="24"/>
           <w:szCs w:val="24"/>
         </w:rPr>
-        <w:t xml:space="preserve"> the models presented at the September </w:t>
-      </w:r>
-      <w:proofErr w:type="spellStart"/>
-      <w:r>
-        <w:rPr>
-          <w:sz w:val="24"/>
-          <w:szCs w:val="24"/>
-        </w:rPr>
-        <w:t>Ground</w:t>
-      </w:r>
-      <w:r>
-        <w:rPr>
-          <w:sz w:val="24"/>
-          <w:szCs w:val="24"/>
-        </w:rPr>
-        <w:t>fish</w:t>
-      </w:r>
-      <w:proofErr w:type="spellEnd"/>
-      <w:r>
-        <w:rPr>
-          <w:sz w:val="24"/>
-          <w:szCs w:val="24"/>
-        </w:rPr>
-        <w:t xml:space="preserve"> Plan Team meeting only use</w:t>
+        <w:t xml:space="preserve"> the models presented at the September Ground</w:t>
+      </w:r>
+      <w:r>
+        <w:rPr>
+          <w:sz w:val="24"/>
+          <w:szCs w:val="24"/>
+        </w:rPr>
+        <w:t>fish Plan Team meeting only use</w:t>
       </w:r>
       <w:r>
         <w:rPr>
@@ -673,7 +600,7 @@
           <w:sz w:val="24"/>
           <w:szCs w:val="24"/>
         </w:rPr>
-        <w:t>ken for two primary reasons: (1) it did not seem like a reasonable use of assessment authors’ time to develop this code that would only be used for this single assessment cycle, and (2) there were no surveys conducted in the GOA in 2024, thus, the model will not be updated with any population index data</w:t>
+        <w:t>ken for two primary reasons: (1) it did not seem a reasonable use of time to develop code that would only be used for this single assessment cycle, and (2) there were no surveys conducted in the GOA in 2024, thus, the model will not be updated with any population index data</w:t>
       </w:r>
       <w:r>
         <w:rPr>
@@ -1866,37 +1793,12 @@
         </w:rPr>
         <w:t xml:space="preserve"> software (</w:t>
       </w:r>
-      <w:proofErr w:type="spellStart"/>
-      <w:r>
-        <w:rPr>
-          <w:sz w:val="24"/>
-          <w:szCs w:val="24"/>
-        </w:rPr>
-        <w:t>Methot</w:t>
-      </w:r>
-      <w:proofErr w:type="spellEnd"/>
-      <w:r>
-        <w:rPr>
-          <w:sz w:val="24"/>
-          <w:szCs w:val="24"/>
-        </w:rPr>
-        <w:t xml:space="preserve"> and </w:t>
-      </w:r>
-      <w:proofErr w:type="spellStart"/>
-      <w:r>
-        <w:rPr>
-          <w:sz w:val="24"/>
-          <w:szCs w:val="24"/>
-        </w:rPr>
-        <w:t>Wetzell</w:t>
-      </w:r>
-      <w:proofErr w:type="spellEnd"/>
-      <w:r>
-        <w:rPr>
-          <w:sz w:val="24"/>
-          <w:szCs w:val="24"/>
-        </w:rPr>
-        <w:t xml:space="preserve"> 2013)</w:t>
+      <w:r>
+        <w:rPr>
+          <w:sz w:val="24"/>
+          <w:szCs w:val="24"/>
+        </w:rPr>
+        <w:t>Methot and Wetzell 2013)</w:t>
       </w:r>
       <w:r>
         <w:rPr>
@@ -2429,7 +2331,7 @@
           <w:sz w:val="24"/>
           <w:szCs w:val="24"/>
         </w:rPr>
-        <w:t>2019.1c.5: the plus length bin for the length composition data had been set at 116 cm, but, since 1977 less than 2% of the years had a proportion of greater than 0.01 with a plus length bin of 104 cm. Model 2019.1c.5 sets the plus length bin at 104 cm.</w:t>
+        <w:t>2019.1c.5: the plus length bin for the length composition data had been set at 116 cm, but since 1977 less than 2% of the years had a proportion of greater than 0.01 with a plus length bin of 104 cm. Model 2019.1c.5 sets the plus length bin at 104 cm.</w:t>
       </w:r>
     </w:p>
     <w:p>
@@ -2550,6 +2452,13 @@
           <w:sz w:val="24"/>
           <w:szCs w:val="24"/>
         </w:rPr>
+        <w:t>,</w:t>
+      </w:r>
+      <w:r>
+        <w:rPr>
+          <w:sz w:val="24"/>
+          <w:szCs w:val="24"/>
+        </w:rPr>
         <w:t xml:space="preserve"> ageing error i</w:t>
       </w:r>
       <w:r>
@@ -2606,7 +2515,14 @@
           <w:sz w:val="24"/>
           <w:szCs w:val="24"/>
         </w:rPr>
-        <w:t>2021. In addition, we propose to update these parameters after</w:t>
+        <w:t>2023</w:t>
+      </w:r>
+      <w:r>
+        <w:rPr>
+          <w:sz w:val="24"/>
+          <w:szCs w:val="24"/>
+        </w:rPr>
+        <w:t>. In addition, we propose to update these parameters after</w:t>
       </w:r>
       <w:r>
         <w:rPr>
@@ -2641,17 +2557,106 @@
           <w:sz w:val="24"/>
           <w:szCs w:val="24"/>
         </w:rPr>
-        <w:t xml:space="preserve"> number of samples available within both regions. Using the a linear ageing error method within the R-package </w:t>
-      </w:r>
-      <w:proofErr w:type="spellStart"/>
-      <w:r>
-        <w:rPr>
-          <w:sz w:val="24"/>
-          <w:szCs w:val="24"/>
-        </w:rPr>
-        <w:t>AgeingError</w:t>
-      </w:r>
-      <w:proofErr w:type="spellEnd"/>
+        <w:t xml:space="preserve"> number of samples availa</w:t>
+      </w:r>
+      <w:r>
+        <w:rPr>
+          <w:sz w:val="24"/>
+          <w:szCs w:val="24"/>
+        </w:rPr>
+        <w:t>ble within both regions. Using the</w:t>
+      </w:r>
+      <w:r>
+        <w:rPr>
+          <w:sz w:val="24"/>
+          <w:szCs w:val="24"/>
+        </w:rPr>
+        <w:t xml:space="preserve"> linear ageing error method within the R-package AgeingError </w:t>
+      </w:r>
+      <w:r>
+        <w:rPr>
+          <w:sz w:val="24"/>
+          <w:szCs w:val="24"/>
+        </w:rPr>
+        <w:t>(</w:t>
+      </w:r>
+      <w:r>
+        <w:rPr>
+          <w:sz w:val="24"/>
+          <w:szCs w:val="24"/>
+        </w:rPr>
+        <w:t>Punt et al. 2008</w:t>
+      </w:r>
+      <w:r>
+        <w:rPr>
+          <w:sz w:val="24"/>
+          <w:szCs w:val="24"/>
+        </w:rPr>
+        <w:t>)</w:t>
+      </w:r>
+      <w:r>
+        <w:rPr>
+          <w:sz w:val="24"/>
+          <w:szCs w:val="24"/>
+        </w:rPr>
+        <w:t>,</w:t>
+      </w:r>
+      <w:r>
+        <w:rPr>
+          <w:sz w:val="24"/>
+          <w:szCs w:val="24"/>
+        </w:rPr>
+        <w:t xml:space="preserve"> we</w:t>
+      </w:r>
+      <w:r>
+        <w:rPr>
+          <w:sz w:val="24"/>
+          <w:szCs w:val="24"/>
+        </w:rPr>
+        <w:t xml:space="preserve"> found that there was minimal difference between the parameters estimated for each region separately, and each region combined</w:t>
+      </w:r>
+      <w:r>
+        <w:rPr>
+          <w:sz w:val="24"/>
+          <w:szCs w:val="24"/>
+        </w:rPr>
+        <w:t xml:space="preserve">. The estimated ageing error SD for age-1 was 0.11 regardless of how the data was pooled, and </w:t>
+      </w:r>
+      <w:r>
+        <w:rPr>
+          <w:sz w:val="24"/>
+          <w:szCs w:val="24"/>
+        </w:rPr>
+        <w:t xml:space="preserve">for age-10 (the plus age in the GOA assessment) </w:t>
+      </w:r>
+      <w:r>
+        <w:rPr>
+          <w:sz w:val="24"/>
+          <w:szCs w:val="24"/>
+        </w:rPr>
+        <w:t>was 1.09 for the GOA, 1.14 for the EBS, and 1.13 for combined regions</w:t>
+      </w:r>
+      <w:r>
+        <w:rPr>
+          <w:sz w:val="24"/>
+          <w:szCs w:val="24"/>
+        </w:rPr>
+        <w:t xml:space="preserve">. Thus, in model 2019.1d we apply these updated ageing error parameters starting at age-1 </w:t>
+      </w:r>
+      <w:r>
+        <w:rPr>
+          <w:sz w:val="24"/>
+          <w:szCs w:val="24"/>
+        </w:rPr>
+        <w:t xml:space="preserve">with </w:t>
+      </w:r>
+      <w:r>
+        <w:rPr>
+          <w:sz w:val="24"/>
+          <w:szCs w:val="24"/>
+        </w:rPr>
+        <w:t>an SD of 0.11 and ending at age-10 with an SD of 1.13</w:t>
+      </w:r>
       <w:r>
         <w:rPr>
           <w:sz w:val="24"/>
@@ -2664,85 +2669,6 @@
           <w:sz w:val="24"/>
           <w:szCs w:val="24"/>
         </w:rPr>
-        <w:t>(</w:t>
-      </w:r>
-      <w:r>
-        <w:rPr>
-          <w:sz w:val="24"/>
-          <w:szCs w:val="24"/>
-        </w:rPr>
-        <w:t>Punt et al. 2008</w:t>
-      </w:r>
-      <w:bookmarkStart w:id="0" w:name="_GoBack"/>
-      <w:bookmarkEnd w:id="0"/>
-      <w:r>
-        <w:rPr>
-          <w:sz w:val="24"/>
-          <w:szCs w:val="24"/>
-        </w:rPr>
-        <w:t>) we</w:t>
-      </w:r>
-      <w:r>
-        <w:rPr>
-          <w:sz w:val="24"/>
-          <w:szCs w:val="24"/>
-        </w:rPr>
-        <w:t xml:space="preserve"> found that there was minimal difference between the parameters estimated for each region separately, and each region combined</w:t>
-      </w:r>
-      <w:r>
-        <w:rPr>
-          <w:sz w:val="24"/>
-          <w:szCs w:val="24"/>
-        </w:rPr>
-        <w:t xml:space="preserve">. The estimated ageing error SD for age-1 was 0.11 regardless of how the data was pooled, and </w:t>
-      </w:r>
-      <w:r>
-        <w:rPr>
-          <w:sz w:val="24"/>
-          <w:szCs w:val="24"/>
-        </w:rPr>
-        <w:t xml:space="preserve">for age-10 (the plus age in the GOA assessment) </w:t>
-      </w:r>
-      <w:r>
-        <w:rPr>
-          <w:sz w:val="24"/>
-          <w:szCs w:val="24"/>
-        </w:rPr>
-        <w:t>was 1.09 for the GOA, 1.14 for the EBS, and 1.13 for combined regions</w:t>
-      </w:r>
-      <w:r>
-        <w:rPr>
-          <w:sz w:val="24"/>
-          <w:szCs w:val="24"/>
-        </w:rPr>
-        <w:t xml:space="preserve">. Thus, in model 2019.1d we apply these updated ageing error parameters starting at age-1 </w:t>
-      </w:r>
-      <w:r>
-        <w:rPr>
-          <w:sz w:val="24"/>
-          <w:szCs w:val="24"/>
-        </w:rPr>
-        <w:t xml:space="preserve">with </w:t>
-      </w:r>
-      <w:r>
-        <w:rPr>
-          <w:sz w:val="24"/>
-          <w:szCs w:val="24"/>
-        </w:rPr>
-        <w:t>an SD of 0.11 and ending at age-10 with an SD of 1.13</w:t>
-      </w:r>
-      <w:r>
-        <w:rPr>
-          <w:sz w:val="24"/>
-          <w:szCs w:val="24"/>
-        </w:rPr>
-        <w:t xml:space="preserve"> </w:t>
-      </w:r>
-      <w:r>
-        <w:rPr>
-          <w:sz w:val="24"/>
-          <w:szCs w:val="24"/>
-        </w:rPr>
         <w:t xml:space="preserve">while using a </w:t>
       </w:r>
       <w:r>
@@ -2757,7 +2683,14 @@
           <w:sz w:val="24"/>
           <w:szCs w:val="24"/>
         </w:rPr>
-        <w:t xml:space="preserve"> We note, that besides updating the ageing error SD parameters, a difference in this approach with model 2019.1b</w:t>
+        <w:t xml:space="preserve"> We note</w:t>
+      </w:r>
+      <w:r>
+        <w:rPr>
+          <w:sz w:val="24"/>
+          <w:szCs w:val="24"/>
+        </w:rPr>
+        <w:t xml:space="preserve"> that besides updating the ageing error SD parameters, a difference in this approach with model 2019.1b</w:t>
       </w:r>
       <w:r>
         <w:rPr>
@@ -2795,21 +2728,12 @@
         </w:rPr>
         <w:t>2007 (</w:t>
       </w:r>
-      <w:proofErr w:type="spellStart"/>
-      <w:r>
-        <w:rPr>
-          <w:sz w:val="24"/>
-          <w:szCs w:val="24"/>
-        </w:rPr>
-        <w:t>Barbeaux</w:t>
-      </w:r>
-      <w:proofErr w:type="spellEnd"/>
-      <w:r>
-        <w:rPr>
-          <w:sz w:val="24"/>
-          <w:szCs w:val="24"/>
-        </w:rPr>
-        <w:t xml:space="preserve"> et al. 2019</w:t>
+      <w:r>
+        <w:rPr>
+          <w:sz w:val="24"/>
+          <w:szCs w:val="24"/>
+        </w:rPr>
+        <w:t>Barbeaux et al. 2019</w:t>
       </w:r>
       <w:r>
         <w:rPr>
@@ -2823,6 +2747,13 @@
           <w:sz w:val="24"/>
           <w:szCs w:val="24"/>
         </w:rPr>
+        <w:t>,</w:t>
+      </w:r>
+      <w:r>
+        <w:rPr>
+          <w:sz w:val="24"/>
+          <w:szCs w:val="24"/>
+        </w:rPr>
         <w:t xml:space="preserve"> model 201</w:t>
       </w:r>
       <w:r>
@@ -2858,23 +2789,7 @@
           <w:sz w:val="24"/>
           <w:szCs w:val="24"/>
         </w:rPr>
-        <w:t xml:space="preserve"> a set of specimen data (n = 2,056) that was originally aged in 2004 was re-read by age readers in the AFSC Age and Growth Program. Using this data within the </w:t>
-      </w:r>
-      <w:proofErr w:type="spellStart"/>
-      <w:r>
-        <w:rPr>
-          <w:sz w:val="24"/>
-          <w:szCs w:val="24"/>
-        </w:rPr>
-        <w:t>AgeingError</w:t>
-      </w:r>
-      <w:proofErr w:type="spellEnd"/>
-      <w:r>
-        <w:rPr>
-          <w:sz w:val="24"/>
-          <w:szCs w:val="24"/>
-        </w:rPr>
-        <w:t xml:space="preserve"> R-package we estimated the bias i</w:t>
+        <w:t xml:space="preserve"> a set of specimen data (n = 2,056) that was originally aged in 2004 was re-read by age readers in the AFSC Age and Growth Program. Using this data within the AgeingError R-package we estimated the bias i</w:t>
       </w:r>
       <w:r>
         <w:rPr>
@@ -2895,23 +2810,7 @@
           <w:sz w:val="24"/>
           <w:szCs w:val="24"/>
         </w:rPr>
-        <w:t xml:space="preserve"> the bias parameters based on the results from the </w:t>
-      </w:r>
-      <w:proofErr w:type="spellStart"/>
-      <w:r>
-        <w:rPr>
-          <w:sz w:val="24"/>
-          <w:szCs w:val="24"/>
-        </w:rPr>
-        <w:t>AgeingError</w:t>
-      </w:r>
-      <w:proofErr w:type="spellEnd"/>
-      <w:r>
-        <w:rPr>
-          <w:sz w:val="24"/>
-          <w:szCs w:val="24"/>
-        </w:rPr>
-        <w:t xml:space="preserve"> model fit</w:t>
+        <w:t xml:space="preserve"> the bias parameters based on the results from the AgeingError model fit</w:t>
       </w:r>
       <w:r>
         <w:rPr>
@@ -2961,7 +2860,6 @@
         <w:pStyle w:val="Heading3"/>
       </w:pPr>
       <w:r>
-        <w:lastRenderedPageBreak/>
         <w:t>2019.1e</w:t>
       </w:r>
     </w:p>
@@ -3027,6 +2925,7 @@
           <w:sz w:val="24"/>
           <w:szCs w:val="24"/>
         </w:rPr>
+        <w:lastRenderedPageBreak/>
         <w:t>In the expansion of fishery length frequency observations to annual fishery lengt</w:t>
       </w:r>
       <w:r>
@@ -3041,7 +2940,21 @@
           <w:sz w:val="24"/>
           <w:szCs w:val="24"/>
         </w:rPr>
-        <w:t xml:space="preserve"> fit in the cod assessment model (trawl, longline, and pot fisheries) hauls have bee</w:t>
+        <w:t xml:space="preserve"> fit in the cod assessment model (trawl, longline, and pot fisheries)</w:t>
+      </w:r>
+      <w:r>
+        <w:rPr>
+          <w:sz w:val="24"/>
+          <w:szCs w:val="24"/>
+        </w:rPr>
+        <w:t>,</w:t>
+      </w:r>
+      <w:r>
+        <w:rPr>
+          <w:sz w:val="24"/>
+          <w:szCs w:val="24"/>
+        </w:rPr>
+        <w:t xml:space="preserve"> hauls have bee</w:t>
       </w:r>
       <w:r>
         <w:rPr>
@@ -3055,7 +2968,28 @@
           <w:sz w:val="24"/>
           <w:szCs w:val="24"/>
         </w:rPr>
-        <w:t xml:space="preserve"> 10 fish for length frequency within the haul. Prior to </w:t>
+        <w:t xml:space="preserve"> 10 fish</w:t>
+      </w:r>
+      <w:r>
+        <w:rPr>
+          <w:sz w:val="24"/>
+          <w:szCs w:val="24"/>
+        </w:rPr>
+        <w:t>.</w:t>
+      </w:r>
+      <w:r>
+        <w:rPr>
+          <w:sz w:val="24"/>
+          <w:szCs w:val="24"/>
+        </w:rPr>
+        <w:t xml:space="preserve"> </w:t>
+      </w:r>
+      <w:r>
+        <w:rPr>
+          <w:sz w:val="24"/>
+          <w:szCs w:val="24"/>
+        </w:rPr>
+        <w:t xml:space="preserve">Prior to </w:t>
       </w:r>
       <w:r>
         <w:rPr>
@@ -3112,14 +3046,63 @@
           <w:sz w:val="24"/>
           <w:szCs w:val="24"/>
         </w:rPr>
-        <w:t>Length frequencies are also collected within the fisheries managed by the Alaska Department of Fish and Game (ADF&amp;G) and have been integrated within the GOA cod assessment. The use of ADF&amp;G length frequency data occurs when there is federal data missing at a trimester-area-gear level</w:t>
-      </w:r>
-      <w:r>
-        <w:rPr>
-          <w:sz w:val="24"/>
-          <w:szCs w:val="24"/>
-        </w:rPr>
-        <w:t>. It is important to note, that following this method if there is federal data within a trimester-area-gear the ADF&amp;G length frequency data is not used, regardless of the quantity of federal length frequency data</w:t>
+        <w:t xml:space="preserve">Length frequencies are also collected </w:t>
+      </w:r>
+      <w:r>
+        <w:rPr>
+          <w:sz w:val="24"/>
+          <w:szCs w:val="24"/>
+        </w:rPr>
+        <w:t>from</w:t>
+      </w:r>
+      <w:r>
+        <w:rPr>
+          <w:sz w:val="24"/>
+          <w:szCs w:val="24"/>
+        </w:rPr>
+        <w:t xml:space="preserve"> </w:t>
+      </w:r>
+      <w:r>
+        <w:rPr>
+          <w:sz w:val="24"/>
+          <w:szCs w:val="24"/>
+        </w:rPr>
+        <w:t>State</w:t>
+      </w:r>
+      <w:r>
+        <w:rPr>
+          <w:sz w:val="24"/>
+          <w:szCs w:val="24"/>
+        </w:rPr>
+        <w:t xml:space="preserve"> </w:t>
+      </w:r>
+      <w:r>
+        <w:rPr>
+          <w:sz w:val="24"/>
+          <w:szCs w:val="24"/>
+        </w:rPr>
+        <w:t>fisheries managed by the Alaska Department of Fish and Game (ADF&amp;G) and have been integrated within the GOA cod assessment. The use of ADF&amp;G length frequency data occurs when there is federal data missing at a trimester-area-gear level</w:t>
+      </w:r>
+      <w:r>
+        <w:rPr>
+          <w:sz w:val="24"/>
+          <w:szCs w:val="24"/>
+        </w:rPr>
+        <w:t xml:space="preserve">. It is important to note that </w:t>
+      </w:r>
+      <w:r>
+        <w:rPr>
+          <w:sz w:val="24"/>
+          <w:szCs w:val="24"/>
+        </w:rPr>
+        <w:t xml:space="preserve">ADF&amp;G length frequency data is not used </w:t>
+      </w:r>
+      <w:r>
+        <w:rPr>
+          <w:sz w:val="24"/>
+          <w:szCs w:val="24"/>
+        </w:rPr>
+        <w:t>if there is federal data within a trimester-area-gear, regardless of the quantity of federal length frequency data</w:t>
       </w:r>
       <w:r>
         <w:rPr>
@@ -3183,6 +3166,13 @@
           <w:sz w:val="24"/>
           <w:szCs w:val="24"/>
         </w:rPr>
+        <w:t xml:space="preserve"> This recommendation is consistent with the way catch is treated in the model, both the federal and ADF&amp;G total catch for each fleet are combined within the catch time series.</w:t>
+      </w:r>
+      <w:r>
+        <w:rPr>
+          <w:sz w:val="24"/>
+          <w:szCs w:val="24"/>
+        </w:rPr>
         <w:t xml:space="preserve"> In order to merge the ADF&amp;G data, we also transition the fishery length composition expansion from weighting by catch at the week-area-gear level to weighting by catch at the trimester-area-gear level.</w:t>
       </w:r>
       <w:r>
@@ -3222,10 +3212,7 @@
         </w:rPr>
       </w:pPr>
       <w:r>
-        <w:t>2019.1e</w:t>
-      </w:r>
-      <w:r>
-        <w:t>.2cm and 2019.1e.5bm</w:t>
+        <w:t>2019.1e.2cm and 2019.1e.5bm</w:t>
       </w:r>
     </w:p>
     <w:p>
@@ -3248,7 +3235,21 @@
           <w:sz w:val="24"/>
           <w:szCs w:val="24"/>
         </w:rPr>
-        <w:t xml:space="preserve">. The first additional model, 2019.1e.2cm evaluates using 2 cm bins, and the second, 2019.1e.5cm, evaluates using 5 cm bins. Using recent bottom trawl survey length compositions as an example, increasing the bin size serves to smooth the length composition while retaining important signal within the data (Figure 3). </w:t>
+        <w:t xml:space="preserve">. The first additional model, 2019.1e.2cm evaluates using 2 cm bins, and the second, 2019.1e.5cm, evaluates using 5 cm bins. Using recent bottom trawl survey length </w:t>
+      </w:r>
+      <w:r>
+        <w:rPr>
+          <w:sz w:val="24"/>
+          <w:szCs w:val="24"/>
+        </w:rPr>
+        <w:t>compositions as</w:t>
+      </w:r>
+      <w:r>
+        <w:rPr>
+          <w:sz w:val="24"/>
+          <w:szCs w:val="24"/>
+        </w:rPr>
+        <w:t xml:space="preserve"> an example, increasing the bin size serves to smooth the length composition while retaining important signal within the data (Figure 3). </w:t>
       </w:r>
     </w:p>
     <w:p>
@@ -3344,21 +3345,19 @@
         </w:rPr>
         <w:t xml:space="preserve">., </w:t>
       </w:r>
-      <w:proofErr w:type="spellStart"/>
-      <w:r>
-        <w:rPr>
-          <w:sz w:val="24"/>
-          <w:szCs w:val="24"/>
-        </w:rPr>
-        <w:t>Echave</w:t>
-      </w:r>
-      <w:proofErr w:type="spellEnd"/>
-      <w:r>
-        <w:rPr>
-          <w:sz w:val="24"/>
-          <w:szCs w:val="24"/>
-        </w:rPr>
-        <w:t xml:space="preserve"> et al., 2023).</w:t>
+      <w:r>
+        <w:rPr>
+          <w:sz w:val="24"/>
+          <w:szCs w:val="24"/>
+        </w:rPr>
+        <w:t xml:space="preserve">Shortraker rockfish, </w:t>
+      </w:r>
+      <w:r>
+        <w:rPr>
+          <w:sz w:val="24"/>
+          <w:szCs w:val="24"/>
+        </w:rPr>
+        <w:t>Echave et al., 2023).</w:t>
       </w:r>
       <w:r>
         <w:rPr>
@@ -3398,6 +3397,7 @@
         </w:pBdr>
       </w:pPr>
       <w:r>
+        <w:lastRenderedPageBreak/>
         <w:t>Results</w:t>
       </w:r>
     </w:p>
@@ -3514,7 +3514,21 @@
           <w:sz w:val="24"/>
           <w:szCs w:val="24"/>
         </w:rPr>
-        <w:t xml:space="preserve">2019.1c.2 in which the length bin was corrected for the longline survey length composition, </w:t>
+        <w:t>2019.1c.2 in which the length bin was corrected for the longline survey length composition</w:t>
+      </w:r>
+      <w:r>
+        <w:rPr>
+          <w:sz w:val="24"/>
+          <w:szCs w:val="24"/>
+        </w:rPr>
+        <w:t>;</w:t>
+      </w:r>
+      <w:r>
+        <w:rPr>
+          <w:sz w:val="24"/>
+          <w:szCs w:val="24"/>
+        </w:rPr>
+        <w:t xml:space="preserve"> </w:t>
       </w:r>
       <w:r>
         <w:rPr>
@@ -3693,21 +3707,28 @@
           <w:sz w:val="24"/>
           <w:szCs w:val="24"/>
         </w:rPr>
-        <w:t>, indicating that updating ageing error and bias parameters improved model fit. The largest decrease in negative log-likelihood occurred for the conditional age-at-length data component, although, there was a decrease in the negative log-likelihood for each data component of the model.</w:t>
-      </w:r>
-      <w:r>
-        <w:rPr>
-          <w:sz w:val="24"/>
-          <w:szCs w:val="24"/>
-        </w:rPr>
-        <w:t xml:space="preserve"> Compared to model 2019.1b and 2019.1c the AFSC bottom trawl catchability parameter estimate in model 2019.1d increased </w:t>
-      </w:r>
-      <w:r>
-        <w:rPr>
-          <w:sz w:val="24"/>
-          <w:szCs w:val="24"/>
-        </w:rPr>
-        <w:t>(other key parameter estimates are shown in Table 6).</w:t>
+        <w:t>, indicating that updating ageing error and bias parameters improved model fit. The largest decrease in negative log-likelihood occurred for the conditional age-at-</w:t>
+      </w:r>
+      <w:r>
+        <w:rPr>
+          <w:sz w:val="24"/>
+          <w:szCs w:val="24"/>
+        </w:rPr>
+        <w:t>length data component, although</w:t>
+      </w:r>
+      <w:r>
+        <w:rPr>
+          <w:sz w:val="24"/>
+          <w:szCs w:val="24"/>
+        </w:rPr>
+        <w:t xml:space="preserve"> there was a decrease in the negative log-likelihood for each data component of the model.</w:t>
+      </w:r>
+      <w:r>
+        <w:rPr>
+          <w:sz w:val="24"/>
+          <w:szCs w:val="24"/>
+        </w:rPr>
+        <w:t xml:space="preserve"> Compared to model 2019.1b and 2019.1c the AFSC bottom trawl catchability parameter estimate in model 2019.1d increased (other key parameter estimates are shown in Table 6).</w:t>
       </w:r>
     </w:p>
     <w:p>
@@ -3767,7 +3788,28 @@
           <w:sz w:val="24"/>
           <w:szCs w:val="24"/>
         </w:rPr>
-        <w:t>Model 2019.1e fit to fishery length composition (as illustrated by the aggregated fit in Figure 7) improved for the longline and pot fishery compared to model 2019.1d, but slightly degraded for the trawl fishery. While the fit to the fishery length composition improved</w:t>
+        <w:t>Model 2019.1e fit to fishery length composition improved for the longline and pot fishery compared to model 2019.1d, but slightly degraded for the trawl fishery</w:t>
+      </w:r>
+      <w:r>
+        <w:rPr>
+          <w:sz w:val="24"/>
+          <w:szCs w:val="24"/>
+        </w:rPr>
+        <w:t xml:space="preserve"> </w:t>
+      </w:r>
+      <w:r>
+        <w:rPr>
+          <w:sz w:val="24"/>
+          <w:szCs w:val="24"/>
+        </w:rPr>
+        <w:t>(as illustrated by the aggregated fit in Figure 7)</w:t>
+      </w:r>
+      <w:r>
+        <w:rPr>
+          <w:sz w:val="24"/>
+          <w:szCs w:val="24"/>
+        </w:rPr>
+        <w:t>. While the fit to the fishery length composition improved</w:t>
       </w:r>
       <w:r>
         <w:rPr>
@@ -3788,7 +3830,35 @@
           <w:sz w:val="24"/>
           <w:szCs w:val="24"/>
         </w:rPr>
-        <w:t>, particularly the longline survey (Table 5). Visually, the fit to the bottom trawl survey is similar between models 2019.1d and 2019.1e (top panel Figure 8). The fit to the longline survey results in the largest differences between 2019.1d and 2019.1e in the mid-2000s (bottom panel Figure 8), although, the fit since 2010 has been similar between these two models.</w:t>
+        <w:t xml:space="preserve">, particularly the longline survey (Table 5). Visually, the fit to the bottom trawl survey is similar between models 2019.1d and 2019.1e (top panel Figure 8). The fit to the longline survey results </w:t>
+      </w:r>
+      <w:r>
+        <w:rPr>
+          <w:sz w:val="24"/>
+          <w:szCs w:val="24"/>
+        </w:rPr>
+        <w:t>in the largest difference</w:t>
+      </w:r>
+      <w:r>
+        <w:rPr>
+          <w:sz w:val="24"/>
+          <w:szCs w:val="24"/>
+        </w:rPr>
+        <w:t xml:space="preserve"> between 2019.1d and 2019.1e in the mid-2000s (b</w:t>
+      </w:r>
+      <w:r>
+        <w:rPr>
+          <w:sz w:val="24"/>
+          <w:szCs w:val="24"/>
+        </w:rPr>
+        <w:t>ottom panel Figure 8), although</w:t>
+      </w:r>
+      <w:r>
+        <w:rPr>
+          <w:sz w:val="24"/>
+          <w:szCs w:val="24"/>
+        </w:rPr>
+        <w:t xml:space="preserve"> the fit since 2010 has been similar between these two models.</w:t>
       </w:r>
     </w:p>
     <w:p>
@@ -3804,7 +3874,6 @@
           <w:sz w:val="24"/>
           <w:szCs w:val="24"/>
         </w:rPr>
-        <w:lastRenderedPageBreak/>
         <w:t>Applying the 2 cm and 5 cm bins within model 2019.1e resulted in models that estimated similar trends and magnitudes in spawning biomass (Figure 9) and resulted in similar fits to data (Table 5).</w:t>
       </w:r>
     </w:p>
@@ -3821,6 +3890,7 @@
           <w:sz w:val="24"/>
           <w:szCs w:val="24"/>
         </w:rPr>
+        <w:lastRenderedPageBreak/>
         <w:t>Recommended model 2019.1e.5cm/2024.0</w:t>
       </w:r>
     </w:p>
@@ -3837,7 +3907,63 @@
           <w:sz w:val="24"/>
           <w:szCs w:val="24"/>
         </w:rPr>
-        <w:t>We recommend that model 219.1e.5cm be pursued for consideration at the November Plan Team meeting as an alternative model to the accepted model 2019.1b. This model represents a number of improvements to the 2023 assessment model that include correcting errors in data input files, improving model consistency with other AFSC cod assessments, updating important data input parameters, simplifying fishery length composition expansion methods, and improving model efficiency through extending the bins for length composition data. Ultimately the model estimates a shift in spawning biomass to smaller values (Figure 10), however, model 2019.1e.5cm is consistent with model 2019.1b by the end of the model’s time series. W</w:t>
+        <w:t>We recommend that model 2</w:t>
+      </w:r>
+      <w:r>
+        <w:rPr>
+          <w:sz w:val="24"/>
+          <w:szCs w:val="24"/>
+        </w:rPr>
+        <w:t>0</w:t>
+      </w:r>
+      <w:r>
+        <w:rPr>
+          <w:sz w:val="24"/>
+          <w:szCs w:val="24"/>
+        </w:rPr>
+        <w:t xml:space="preserve">19.1e.5cm be pursued for consideration at the November Plan Team meeting as an alternative model to the accepted model 2019.1b. This model represents a number of improvements to the 2023 assessment model that include correcting errors in data input files, improving model consistency with other AFSC cod assessments, updating important data input parameters, simplifying fishery length composition expansion methods, and improving model efficiency through extending the bins for length composition data. </w:t>
+      </w:r>
+      <w:r>
+        <w:rPr>
+          <w:sz w:val="24"/>
+          <w:szCs w:val="24"/>
+        </w:rPr>
+        <w:t>Ultimately,</w:t>
+      </w:r>
+      <w:r>
+        <w:rPr>
+          <w:sz w:val="24"/>
+          <w:szCs w:val="24"/>
+        </w:rPr>
+        <w:t xml:space="preserve"> the model estimates a shift in spawning biomass to smaller values (Figure 10)</w:t>
+      </w:r>
+      <w:r>
+        <w:rPr>
+          <w:sz w:val="24"/>
+          <w:szCs w:val="24"/>
+        </w:rPr>
+        <w:t>.</w:t>
+      </w:r>
+      <w:r>
+        <w:rPr>
+          <w:sz w:val="24"/>
+          <w:szCs w:val="24"/>
+        </w:rPr>
+        <w:t xml:space="preserve"> </w:t>
+      </w:r>
+      <w:r>
+        <w:rPr>
+          <w:sz w:val="24"/>
+          <w:szCs w:val="24"/>
+        </w:rPr>
+        <w:t>H</w:t>
+      </w:r>
+      <w:r>
+        <w:rPr>
+          <w:sz w:val="24"/>
+          <w:szCs w:val="24"/>
+        </w:rPr>
+        <w:t>owever, model 2019.1e.5cm is consistent with model 2019.1b by the end of the model’s time series. W</w:t>
       </w:r>
       <w:r>
         <w:rPr>
@@ -3858,7 +3984,16 @@
           <w:sz w:val="24"/>
           <w:szCs w:val="24"/>
         </w:rPr>
-        <w:t xml:space="preserve"> (Table 6 and Figures 11 and 12); these changes primarily occurred due to model change 2019.1c.6, in which the month for the bottom trawl survey conditional age-at-length was corrected to July rather than January as opposed to model changes that updated ageing error and changed how fishery length composition was expanded. Because of these changes in parameter estimates and the number of improvements made to the input data sources for the model, we recommend consideration of a model renumbering to 2024.0 for this model.</w:t>
+        <w:t xml:space="preserve"> (Table 6 and Figures 11 and 12); these changes primarily occurred due to model change 2019.1c.6, in which the month for the bottom trawl survey conditional age-at-length was corrected to July rather than January as opposed to model changes that updated ageing error and changed how f</w:t>
+      </w:r>
+      <w:bookmarkStart w:id="0" w:name="_GoBack"/>
+      <w:bookmarkEnd w:id="0"/>
+      <w:r>
+        <w:rPr>
+          <w:sz w:val="24"/>
+          <w:szCs w:val="24"/>
+        </w:rPr>
+        <w:t>ishery length composition was expanded. Because of these changes in parameter estimates and the number of improvements made to the input data sources for the model, we recommend consideration of a model renumbering to 2024.0 for this model.</w:t>
       </w:r>
     </w:p>
     <w:p>
@@ -3890,14 +4025,77 @@
           <w:sz w:val="24"/>
           <w:szCs w:val="24"/>
         </w:rPr>
-        <w:t>Using the REMA model we estimated alternative apportionment by integrating the AFSC longline survey RPW index with the AFSC bottom trawl survey biomass index. We followed a factorial design consisting of combinations that varied the number of process error parameters (either a single parameter or a parameter by sub-region), the number of scaling parameters (either a single parameter or a parameter by sub-region), and parameters to estimate additional uncertainty applied to the bottom trawl and longline survey indices (either one or both). AIC comparison across these combinations resulted in four models that were not statistically different with difference in AIC values of less than 1. Whether estimating 1 or 3 process error parameters did not result in different AIC values, and whether estimating additional uncertainty for the trawl survey or both the trawl survey and longline survey did not result in different AIC values.</w:t>
-      </w:r>
-      <w:r>
-        <w:rPr>
-          <w:sz w:val="24"/>
-          <w:szCs w:val="24"/>
-        </w:rPr>
-        <w:t xml:space="preserve"> We compare across these four models to illustrate the differences in apportionment with the current convention of only using the bottom trawl survey.</w:t>
+        <w:t>We used the REMA model to estimate</w:t>
+      </w:r>
+      <w:r>
+        <w:rPr>
+          <w:sz w:val="24"/>
+          <w:szCs w:val="24"/>
+        </w:rPr>
+        <w:t xml:space="preserve"> alternative apportionment by integrating the AFSC longline survey RPW index with the AFSC bottom trawl survey biomass index. We followed a factorial design consisting of combinations that varied the number of process error parameters (either a single parameter or a parameter by sub-region), the number of scaling parameters (either a single parameter or a parameter by sub-region), and parameters to estimate additional uncertainty applied to the bottom </w:t>
+      </w:r>
+      <w:r>
+        <w:rPr>
+          <w:sz w:val="24"/>
+          <w:szCs w:val="24"/>
+        </w:rPr>
+        <w:t>trawl and longline survey indices (either one or both). AIC comparison across these combinations resulted in four models that were not statistically different w</w:t>
+      </w:r>
+      <w:r>
+        <w:rPr>
+          <w:sz w:val="24"/>
+          <w:szCs w:val="24"/>
+        </w:rPr>
+        <w:t xml:space="preserve">ith difference in AIC values </w:t>
+      </w:r>
+      <w:r>
+        <w:rPr>
+          <w:sz w:val="24"/>
+          <w:szCs w:val="24"/>
+        </w:rPr>
+        <w:t>less than 1.</w:t>
+      </w:r>
+      <w:r>
+        <w:rPr>
+          <w:sz w:val="24"/>
+          <w:szCs w:val="24"/>
+        </w:rPr>
+        <w:t xml:space="preserve"> </w:t>
+      </w:r>
+      <w:r>
+        <w:rPr>
+          <w:sz w:val="24"/>
+          <w:szCs w:val="24"/>
+        </w:rPr>
+        <w:t xml:space="preserve">Changing how process error was estimated and estimating additional uncertainty for either of the surveys did not </w:t>
+      </w:r>
+      <w:r>
+        <w:rPr>
+          <w:sz w:val="24"/>
+          <w:szCs w:val="24"/>
+        </w:rPr>
+        <w:t>result in different AIC values.</w:t>
+      </w:r>
+      <w:r>
+        <w:rPr>
+          <w:sz w:val="24"/>
+          <w:szCs w:val="24"/>
+        </w:rPr>
+        <w:t xml:space="preserve"> </w:t>
+      </w:r>
+      <w:r>
+        <w:rPr>
+          <w:sz w:val="24"/>
+          <w:szCs w:val="24"/>
+        </w:rPr>
+        <w:t xml:space="preserve"> </w:t>
+      </w:r>
+      <w:r>
+        <w:rPr>
+          <w:sz w:val="24"/>
+          <w:szCs w:val="24"/>
+        </w:rPr>
+        <w:t>We compare across these four models to illustrate the differences in apportionment with the current convention of only using the bottom trawl survey.</w:t>
       </w:r>
     </w:p>
     <w:p>
@@ -3941,7 +4139,21 @@
           <w:sz w:val="24"/>
           <w:szCs w:val="24"/>
         </w:rPr>
-        <w:t xml:space="preserve"> – 2023) the varia</w:t>
+        <w:t xml:space="preserve"> – 2023)</w:t>
+      </w:r>
+      <w:r>
+        <w:rPr>
+          <w:sz w:val="24"/>
+          <w:szCs w:val="24"/>
+        </w:rPr>
+        <w:t>,</w:t>
+      </w:r>
+      <w:r>
+        <w:rPr>
+          <w:sz w:val="24"/>
+          <w:szCs w:val="24"/>
+        </w:rPr>
+        <w:t xml:space="preserve"> the varia</w:t>
       </w:r>
       <w:r>
         <w:rPr>
@@ -4025,7 +4237,21 @@
           <w:sz w:val="24"/>
           <w:szCs w:val="24"/>
         </w:rPr>
-        <w:t xml:space="preserve"> to apportionment that was used in the </w:t>
+        <w:t xml:space="preserve"> to </w:t>
+      </w:r>
+      <w:r>
+        <w:rPr>
+          <w:sz w:val="24"/>
+          <w:szCs w:val="24"/>
+        </w:rPr>
+        <w:t xml:space="preserve">the </w:t>
+      </w:r>
+      <w:r>
+        <w:rPr>
+          <w:sz w:val="24"/>
+          <w:szCs w:val="24"/>
+        </w:rPr>
+        <w:t xml:space="preserve">apportionment that was used in the </w:t>
       </w:r>
       <w:r>
         <w:rPr>
@@ -4060,7 +4286,21 @@
           <w:sz w:val="24"/>
           <w:szCs w:val="24"/>
         </w:rPr>
-        <w:t xml:space="preserve">This change in apportionment and variability is primary due to </w:t>
+        <w:t>This change in apportionment and variability is primar</w:t>
+      </w:r>
+      <w:r>
+        <w:rPr>
+          <w:sz w:val="24"/>
+          <w:szCs w:val="24"/>
+        </w:rPr>
+        <w:t>il</w:t>
+      </w:r>
+      <w:r>
+        <w:rPr>
+          <w:sz w:val="24"/>
+          <w:szCs w:val="24"/>
+        </w:rPr>
+        <w:t xml:space="preserve">y due to </w:t>
       </w:r>
       <w:r>
         <w:rPr>
@@ -4095,15 +4335,7 @@
           <w:sz w:val="24"/>
           <w:szCs w:val="24"/>
         </w:rPr>
-        <w:t xml:space="preserve">Particularly for the </w:t>
-      </w:r>
-      <w:r>
-        <w:rPr>
-          <w:sz w:val="24"/>
-          <w:szCs w:val="24"/>
-        </w:rPr>
-        <w:lastRenderedPageBreak/>
-        <w:t xml:space="preserve">Eastern GOA, the AFSC longline survey estimates relatively larger RPW than the trawl survey estimates biomass. </w:t>
+        <w:t xml:space="preserve">Particularly for the Eastern GOA, the AFSC longline survey estimates relatively larger RPW than the trawl survey estimates biomass. </w:t>
       </w:r>
     </w:p>
     <w:p>
@@ -4119,21 +4351,50 @@
           <w:sz w:val="24"/>
           <w:szCs w:val="24"/>
         </w:rPr>
-        <w:t>Within the GOA cod assessment, there remains an environmental link between bottom temperature and AFSC survey longline catchability. However, the environmental index used for this link does not yet have a sub-region component. Further, the REMA model does not have the functionality to include an environmental</w:t>
-      </w:r>
-      <w:r>
-        <w:rPr>
-          <w:sz w:val="24"/>
-          <w:szCs w:val="24"/>
-        </w:rPr>
-        <w:t xml:space="preserve"> link, for</w:t>
-      </w:r>
-      <w:r>
-        <w:rPr>
-          <w:sz w:val="24"/>
-          <w:szCs w:val="24"/>
-        </w:rPr>
-        <w:t xml:space="preserve"> this case we would propose developing a link with the scaling parameter that would mimic the link used in the main assessment. While increased variability in itself is not a reason to reject using the REMA model with indices from both surveys, we hypothesize that including an environmental link within the REMA model may serve to dampen some of the variability that results when using the AFSC longline survey as an additional index. Further, while there is some shift in apportionment when using the multi-index REMA model, the results are not substantially different than using the AFSC bottom trawl survey on </w:t>
+        <w:t xml:space="preserve">Within the GOA cod assessment, there remains an environmental link between bottom temperature and AFSC </w:t>
+      </w:r>
+      <w:r>
+        <w:rPr>
+          <w:sz w:val="24"/>
+          <w:szCs w:val="24"/>
+        </w:rPr>
+        <w:t xml:space="preserve">longline </w:t>
+      </w:r>
+      <w:r>
+        <w:rPr>
+          <w:sz w:val="24"/>
+          <w:szCs w:val="24"/>
+        </w:rPr>
+        <w:t xml:space="preserve">survey catchability. However, the environmental index used for this link does not yet have a sub-region component. Further, the REMA model does not have the </w:t>
+      </w:r>
+      <w:r>
+        <w:rPr>
+          <w:sz w:val="24"/>
+          <w:szCs w:val="24"/>
+        </w:rPr>
+        <w:lastRenderedPageBreak/>
+        <w:t>functionality to include an environmental</w:t>
+      </w:r>
+      <w:r>
+        <w:rPr>
+          <w:sz w:val="24"/>
+          <w:szCs w:val="24"/>
+        </w:rPr>
+        <w:t xml:space="preserve"> link</w:t>
+      </w:r>
+      <w:r>
+        <w:rPr>
+          <w:sz w:val="24"/>
+          <w:szCs w:val="24"/>
+        </w:rPr>
+        <w:t>; in</w:t>
+      </w:r>
+      <w:r>
+        <w:rPr>
+          <w:sz w:val="24"/>
+          <w:szCs w:val="24"/>
+        </w:rPr>
+        <w:t xml:space="preserve"> this case we propose developing a link with the scaling parameter that would mimic the link used in the main assessment. While increased variability in itself is not a reason to reject using the REMA model with indices from both surveys, we hypothesize that including an environmental link within the REMA model may serve to dampen some of the variability that results when using the AFSC longline survey as an additional index. Further, while there is some shift in apportionment when using the multi-index REMA model, the results are not substantially different than using the AFSC bottom trawl survey on </w:t>
       </w:r>
       <w:r>
         <w:rPr>
@@ -4182,53 +4443,12 @@
           <w:szCs w:val="24"/>
         </w:rPr>
       </w:pPr>
-      <w:proofErr w:type="spellStart"/>
-      <w:r>
-        <w:rPr>
-          <w:sz w:val="24"/>
-          <w:szCs w:val="24"/>
-        </w:rPr>
-        <w:t>Barbeaux</w:t>
-      </w:r>
-      <w:proofErr w:type="spellEnd"/>
-      <w:r>
-        <w:rPr>
-          <w:sz w:val="24"/>
-          <w:szCs w:val="24"/>
-        </w:rPr>
-        <w:t xml:space="preserve">. S. J., K. Aydin, B. </w:t>
-      </w:r>
-      <w:proofErr w:type="spellStart"/>
-      <w:r>
-        <w:rPr>
-          <w:sz w:val="24"/>
-          <w:szCs w:val="24"/>
-        </w:rPr>
-        <w:t>Fissel</w:t>
-      </w:r>
-      <w:proofErr w:type="spellEnd"/>
-      <w:r>
-        <w:rPr>
-          <w:sz w:val="24"/>
-          <w:szCs w:val="24"/>
-        </w:rPr>
-        <w:t xml:space="preserve">, K. </w:t>
-      </w:r>
-      <w:proofErr w:type="spellStart"/>
-      <w:r>
-        <w:rPr>
-          <w:sz w:val="24"/>
-          <w:szCs w:val="24"/>
-        </w:rPr>
-        <w:t>Holsman</w:t>
-      </w:r>
-      <w:proofErr w:type="spellEnd"/>
-      <w:r>
-        <w:rPr>
-          <w:sz w:val="24"/>
-          <w:szCs w:val="24"/>
-        </w:rPr>
-        <w:t xml:space="preserve">, </w:t>
+      <w:r>
+        <w:rPr>
+          <w:sz w:val="24"/>
+          <w:szCs w:val="24"/>
+        </w:rPr>
+        <w:t xml:space="preserve">Barbeaux. S. J., K. Aydin, B. Fissel, K. Holsman, </w:t>
       </w:r>
       <w:r>
         <w:rPr>
@@ -4242,23 +4462,7 @@
           <w:sz w:val="24"/>
           <w:szCs w:val="24"/>
         </w:rPr>
-        <w:t xml:space="preserve">W. </w:t>
-      </w:r>
-      <w:proofErr w:type="spellStart"/>
-      <w:r>
-        <w:rPr>
-          <w:sz w:val="24"/>
-          <w:szCs w:val="24"/>
-        </w:rPr>
-        <w:t>Palsson</w:t>
-      </w:r>
-      <w:proofErr w:type="spellEnd"/>
-      <w:r>
-        <w:rPr>
-          <w:sz w:val="24"/>
-          <w:szCs w:val="24"/>
-        </w:rPr>
-        <w:t xml:space="preserve">, </w:t>
+        <w:t xml:space="preserve">W. Palsson, </w:t>
       </w:r>
       <w:r>
         <w:rPr>
@@ -4272,46 +4476,14 @@
           <w:sz w:val="24"/>
           <w:szCs w:val="24"/>
         </w:rPr>
-        <w:t xml:space="preserve">K. </w:t>
-      </w:r>
-      <w:proofErr w:type="spellStart"/>
-      <w:r>
-        <w:rPr>
-          <w:sz w:val="24"/>
-          <w:szCs w:val="24"/>
-        </w:rPr>
-        <w:t>Shotw</w:t>
-      </w:r>
-      <w:r>
-        <w:rPr>
-          <w:sz w:val="24"/>
-          <w:szCs w:val="24"/>
-        </w:rPr>
-        <w:t>ell</w:t>
-      </w:r>
-      <w:proofErr w:type="spellEnd"/>
-      <w:r>
-        <w:rPr>
-          <w:sz w:val="24"/>
-          <w:szCs w:val="24"/>
-        </w:rPr>
-        <w:t xml:space="preserve">, Q. Yang, and S. </w:t>
-      </w:r>
-      <w:proofErr w:type="spellStart"/>
-      <w:r>
-        <w:rPr>
-          <w:sz w:val="24"/>
-          <w:szCs w:val="24"/>
-        </w:rPr>
-        <w:t>Zador</w:t>
-      </w:r>
-      <w:proofErr w:type="spellEnd"/>
-      <w:r>
-        <w:rPr>
-          <w:sz w:val="24"/>
-          <w:szCs w:val="24"/>
-        </w:rPr>
-        <w:t>. 2019</w:t>
+        <w:t>K. Shotw</w:t>
+      </w:r>
+      <w:r>
+        <w:rPr>
+          <w:sz w:val="24"/>
+          <w:szCs w:val="24"/>
+        </w:rPr>
+        <w:t>ell, Q. Yang, and S. Zador. 2019</w:t>
       </w:r>
       <w:r>
         <w:rPr>
@@ -4334,23 +4506,7 @@
           <w:sz w:val="24"/>
           <w:szCs w:val="24"/>
         </w:rPr>
-        <w:t xml:space="preserve"> Stock assessment and fishery evaluation report for the </w:t>
-      </w:r>
-      <w:proofErr w:type="spellStart"/>
-      <w:r>
-        <w:rPr>
-          <w:sz w:val="24"/>
-          <w:szCs w:val="24"/>
-        </w:rPr>
-        <w:t>groundfish</w:t>
-      </w:r>
-      <w:proofErr w:type="spellEnd"/>
-      <w:r>
-        <w:rPr>
-          <w:sz w:val="24"/>
-          <w:szCs w:val="24"/>
-        </w:rPr>
-        <w:t xml:space="preserve"> resources of the Gulf of Alaska. North Pacific Fishery Management Council, 605 W. 4th Avenue Suite 306, Anchorage, AK 99501</w:t>
+        <w:t xml:space="preserve"> Stock assessment and fishery evaluation report for the groundfish resources of the Gulf of Alaska. North Pacific Fishery Management Council, 605 W. 4th Avenue Suite 306, Anchorage, AK 99501</w:t>
       </w:r>
     </w:p>
     <w:p>
@@ -4362,69 +4518,12 @@
           <w:szCs w:val="24"/>
         </w:rPr>
       </w:pPr>
-      <w:proofErr w:type="spellStart"/>
-      <w:r>
-        <w:rPr>
-          <w:sz w:val="24"/>
-          <w:szCs w:val="24"/>
-        </w:rPr>
-        <w:t>Echave</w:t>
-      </w:r>
-      <w:proofErr w:type="spellEnd"/>
-      <w:r>
-        <w:rPr>
-          <w:sz w:val="24"/>
-          <w:szCs w:val="24"/>
-        </w:rPr>
-        <w:t xml:space="preserve">, K. B., K. A. </w:t>
-      </w:r>
-      <w:proofErr w:type="spellStart"/>
-      <w:r>
-        <w:rPr>
-          <w:sz w:val="24"/>
-          <w:szCs w:val="24"/>
-        </w:rPr>
-        <w:t>Siwicke</w:t>
-      </w:r>
-      <w:proofErr w:type="spellEnd"/>
-      <w:r>
-        <w:rPr>
-          <w:sz w:val="24"/>
-          <w:szCs w:val="24"/>
-        </w:rPr>
-        <w:t xml:space="preserve">, J. Sullivan, and B. </w:t>
-      </w:r>
-      <w:proofErr w:type="spellStart"/>
-      <w:r>
-        <w:rPr>
-          <w:sz w:val="24"/>
-          <w:szCs w:val="24"/>
-        </w:rPr>
-        <w:t>Ferriss</w:t>
-      </w:r>
-      <w:proofErr w:type="spellEnd"/>
-      <w:r>
-        <w:rPr>
-          <w:sz w:val="24"/>
-          <w:szCs w:val="24"/>
-        </w:rPr>
-        <w:t xml:space="preserve">, 2023. Assessment of the </w:t>
-      </w:r>
-      <w:proofErr w:type="spellStart"/>
-      <w:r>
-        <w:rPr>
-          <w:sz w:val="24"/>
-          <w:szCs w:val="24"/>
-        </w:rPr>
-        <w:t>Shortraker</w:t>
-      </w:r>
-      <w:proofErr w:type="spellEnd"/>
-      <w:r>
-        <w:rPr>
-          <w:sz w:val="24"/>
-          <w:szCs w:val="24"/>
-        </w:rPr>
-        <w:t xml:space="preserve"> Rockfish stock in the Gulf of Alaska. </w:t>
+      <w:r>
+        <w:rPr>
+          <w:sz w:val="24"/>
+          <w:szCs w:val="24"/>
+        </w:rPr>
+        <w:t xml:space="preserve">Echave, K. B., K. A. Siwicke, J. Sullivan, and B. Ferriss, 2023. Assessment of the Shortraker Rockfish stock in the Gulf of Alaska. </w:t>
       </w:r>
       <w:r>
         <w:rPr>
@@ -4440,23 +4539,7 @@
           <w:sz w:val="24"/>
           <w:szCs w:val="24"/>
         </w:rPr>
-        <w:t xml:space="preserve"> Stock assessment and fishery evaluation report for the </w:t>
-      </w:r>
-      <w:proofErr w:type="spellStart"/>
-      <w:r>
-        <w:rPr>
-          <w:sz w:val="24"/>
-          <w:szCs w:val="24"/>
-        </w:rPr>
-        <w:t>groundfish</w:t>
-      </w:r>
-      <w:proofErr w:type="spellEnd"/>
-      <w:r>
-        <w:rPr>
-          <w:sz w:val="24"/>
-          <w:szCs w:val="24"/>
-        </w:rPr>
-        <w:t xml:space="preserve"> resources of the Gulf of Alaska. North Pacific Fishery Management Council, 605 W. 4th Avenue Suite 306, Anchorage, AK 99501</w:t>
+        <w:t xml:space="preserve"> Stock assessment and fishery evaluation report for the groundfish resources of the Gulf of Alaska. North Pacific Fishery Management Council, 605 W. 4th Avenue Suite 306, Anchorage, AK 99501</w:t>
       </w:r>
     </w:p>
     <w:p>
@@ -4473,55 +4556,7 @@
           <w:sz w:val="24"/>
           <w:szCs w:val="24"/>
         </w:rPr>
-        <w:t xml:space="preserve">Punt, A.E., Smith, D.C., </w:t>
-      </w:r>
-      <w:proofErr w:type="spellStart"/>
-      <w:r>
-        <w:rPr>
-          <w:sz w:val="24"/>
-          <w:szCs w:val="24"/>
-        </w:rPr>
-        <w:t>KrusicGolub</w:t>
-      </w:r>
-      <w:proofErr w:type="spellEnd"/>
-      <w:r>
-        <w:rPr>
-          <w:sz w:val="24"/>
-          <w:szCs w:val="24"/>
-        </w:rPr>
-        <w:t xml:space="preserve">, K., Robertson, S., 2008. Quantifying age-reading error for use in fisheries stock assessments, with application to species in Australia’s southern and eastern </w:t>
-      </w:r>
-      <w:proofErr w:type="spellStart"/>
-      <w:r>
-        <w:rPr>
-          <w:sz w:val="24"/>
-          <w:szCs w:val="24"/>
-        </w:rPr>
-        <w:t>scalefish</w:t>
-      </w:r>
-      <w:proofErr w:type="spellEnd"/>
-      <w:r>
-        <w:rPr>
-          <w:sz w:val="24"/>
-          <w:szCs w:val="24"/>
-        </w:rPr>
-        <w:t xml:space="preserve"> and shark fishery. Can. J. Fish. </w:t>
-      </w:r>
-      <w:proofErr w:type="spellStart"/>
-      <w:r>
-        <w:rPr>
-          <w:sz w:val="24"/>
-          <w:szCs w:val="24"/>
-        </w:rPr>
-        <w:t>Aquat</w:t>
-      </w:r>
-      <w:proofErr w:type="spellEnd"/>
-      <w:r>
-        <w:rPr>
-          <w:sz w:val="24"/>
-          <w:szCs w:val="24"/>
-        </w:rPr>
-        <w:t>. Sci. 65 (9), 1991–2005.</w:t>
+        <w:t>Punt, A.E., Smith, D.C., KrusicGolub, K., Robertson, S., 2008. Quantifying age-reading error for use in fisheries stock assessments, with application to species in Australia’s southern and eastern scalefish and shark fishery. Can. J. Fish. Aquat. Sci. 65 (9), 1991–2005.</w:t>
       </w:r>
     </w:p>
     <w:p>
@@ -9413,7 +9448,6 @@
                 <w:szCs w:val="24"/>
               </w:rPr>
             </w:pPr>
-            <w:proofErr w:type="spellStart"/>
             <w:r>
               <w:rPr>
                 <w:color w:val="000000"/>
@@ -9422,7 +9456,6 @@
               </w:rPr>
               <w:t>Srv</w:t>
             </w:r>
-            <w:proofErr w:type="spellEnd"/>
           </w:p>
         </w:tc>
         <w:tc>
@@ -9590,7 +9623,6 @@
                 <w:szCs w:val="24"/>
               </w:rPr>
             </w:pPr>
-            <w:proofErr w:type="spellStart"/>
             <w:r>
               <w:rPr>
                 <w:color w:val="000000"/>
@@ -9599,7 +9631,6 @@
               </w:rPr>
               <w:t>LLSrv</w:t>
             </w:r>
-            <w:proofErr w:type="spellEnd"/>
           </w:p>
         </w:tc>
         <w:tc>
@@ -10292,7 +10323,6 @@
                 <w:szCs w:val="24"/>
               </w:rPr>
             </w:pPr>
-            <w:proofErr w:type="spellStart"/>
             <w:r>
               <w:rPr>
                 <w:color w:val="000000"/>
@@ -10301,7 +10331,6 @@
               </w:rPr>
               <w:t>InitEQ_Regime</w:t>
             </w:r>
-            <w:proofErr w:type="spellEnd"/>
           </w:p>
         </w:tc>
         <w:tc>
@@ -10469,7 +10498,6 @@
                 <w:szCs w:val="24"/>
               </w:rPr>
             </w:pPr>
-            <w:proofErr w:type="spellStart"/>
             <w:r>
               <w:rPr>
                 <w:color w:val="000000"/>
@@ -10478,7 +10506,6 @@
               </w:rPr>
               <w:t>Forecast_Recruitment</w:t>
             </w:r>
-            <w:proofErr w:type="spellEnd"/>
           </w:p>
         </w:tc>
         <w:tc>
@@ -10645,7 +10672,6 @@
                 <w:szCs w:val="24"/>
               </w:rPr>
             </w:pPr>
-            <w:proofErr w:type="spellStart"/>
             <w:r>
               <w:rPr>
                 <w:color w:val="000000"/>
@@ -10654,7 +10680,6 @@
               </w:rPr>
               <w:t>Parm_priors</w:t>
             </w:r>
-            <w:proofErr w:type="spellEnd"/>
           </w:p>
         </w:tc>
         <w:tc>
@@ -10818,7 +10843,6 @@
                 <w:szCs w:val="24"/>
               </w:rPr>
             </w:pPr>
-            <w:proofErr w:type="spellStart"/>
             <w:r>
               <w:rPr>
                 <w:color w:val="000000"/>
@@ -10827,7 +10851,6 @@
               </w:rPr>
               <w:t>Parm_softbounds</w:t>
             </w:r>
-            <w:proofErr w:type="spellEnd"/>
           </w:p>
         </w:tc>
         <w:tc>
@@ -10995,7 +11018,6 @@
                 <w:szCs w:val="24"/>
               </w:rPr>
             </w:pPr>
-            <w:proofErr w:type="spellStart"/>
             <w:r>
               <w:rPr>
                 <w:color w:val="000000"/>
@@ -11004,7 +11026,6 @@
               </w:rPr>
               <w:t>Parm_devs</w:t>
             </w:r>
-            <w:proofErr w:type="spellEnd"/>
           </w:p>
         </w:tc>
         <w:tc>
@@ -11961,7 +11982,6 @@
                 <w:szCs w:val="24"/>
               </w:rPr>
             </w:pPr>
-            <w:proofErr w:type="spellStart"/>
             <w:r>
               <w:rPr>
                 <w:color w:val="000000"/>
@@ -11970,7 +11990,6 @@
               </w:rPr>
               <w:t>Srv</w:t>
             </w:r>
-            <w:proofErr w:type="spellEnd"/>
           </w:p>
         </w:tc>
         <w:tc>
@@ -12138,7 +12157,6 @@
                 <w:szCs w:val="24"/>
               </w:rPr>
             </w:pPr>
-            <w:proofErr w:type="spellStart"/>
             <w:r>
               <w:rPr>
                 <w:color w:val="000000"/>
@@ -12147,7 +12165,6 @@
               </w:rPr>
               <w:t>LLSrv</w:t>
             </w:r>
-            <w:proofErr w:type="spellEnd"/>
           </w:p>
         </w:tc>
         <w:tc>
@@ -12840,7 +12857,6 @@
                 <w:szCs w:val="24"/>
               </w:rPr>
             </w:pPr>
-            <w:proofErr w:type="spellStart"/>
             <w:r>
               <w:rPr>
                 <w:color w:val="000000"/>
@@ -12849,7 +12865,6 @@
               </w:rPr>
               <w:t>InitEQ_Regime</w:t>
             </w:r>
-            <w:proofErr w:type="spellEnd"/>
           </w:p>
         </w:tc>
         <w:tc>
@@ -13017,7 +13032,6 @@
                 <w:szCs w:val="24"/>
               </w:rPr>
             </w:pPr>
-            <w:proofErr w:type="spellStart"/>
             <w:r>
               <w:rPr>
                 <w:color w:val="000000"/>
@@ -13026,7 +13040,6 @@
               </w:rPr>
               <w:t>Forecast_Recruitment</w:t>
             </w:r>
-            <w:proofErr w:type="spellEnd"/>
           </w:p>
         </w:tc>
         <w:tc>
@@ -13194,7 +13207,6 @@
                 <w:szCs w:val="24"/>
               </w:rPr>
             </w:pPr>
-            <w:proofErr w:type="spellStart"/>
             <w:r>
               <w:rPr>
                 <w:color w:val="000000"/>
@@ -13203,7 +13215,6 @@
               </w:rPr>
               <w:t>Parm_priors</w:t>
             </w:r>
-            <w:proofErr w:type="spellEnd"/>
           </w:p>
         </w:tc>
         <w:tc>
@@ -13370,7 +13381,6 @@
                 <w:szCs w:val="24"/>
               </w:rPr>
             </w:pPr>
-            <w:proofErr w:type="spellStart"/>
             <w:r>
               <w:rPr>
                 <w:color w:val="000000"/>
@@ -13379,7 +13389,6 @@
               </w:rPr>
               <w:t>Parm_softbounds</w:t>
             </w:r>
-            <w:proofErr w:type="spellEnd"/>
           </w:p>
         </w:tc>
         <w:tc>
@@ -13543,7 +13552,6 @@
                 <w:szCs w:val="24"/>
               </w:rPr>
             </w:pPr>
-            <w:proofErr w:type="spellStart"/>
             <w:r>
               <w:rPr>
                 <w:color w:val="000000"/>
@@ -13552,7 +13560,6 @@
               </w:rPr>
               <w:t>Parm_devs</w:t>
             </w:r>
-            <w:proofErr w:type="spellEnd"/>
           </w:p>
         </w:tc>
         <w:tc>
@@ -13999,7 +14006,6 @@
                 <w:szCs w:val="24"/>
               </w:rPr>
             </w:pPr>
-            <w:proofErr w:type="spellStart"/>
             <w:r>
               <w:rPr>
                 <w:color w:val="000000"/>
@@ -14008,7 +14014,6 @@
               </w:rPr>
               <w:t>NatM</w:t>
             </w:r>
-            <w:proofErr w:type="spellEnd"/>
           </w:p>
         </w:tc>
         <w:tc>
@@ -14210,23 +14215,13 @@
                 <w:szCs w:val="24"/>
               </w:rPr>
             </w:pPr>
-            <w:proofErr w:type="spellStart"/>
-            <w:r>
-              <w:rPr>
-                <w:color w:val="000000"/>
-                <w:sz w:val="24"/>
-                <w:szCs w:val="24"/>
-              </w:rPr>
-              <w:t>NatM</w:t>
-            </w:r>
-            <w:proofErr w:type="spellEnd"/>
-            <w:r>
-              <w:rPr>
-                <w:color w:val="000000"/>
-                <w:sz w:val="24"/>
-                <w:szCs w:val="24"/>
-              </w:rPr>
-              <w:t>: 14-16</w:t>
+            <w:r>
+              <w:rPr>
+                <w:color w:val="000000"/>
+                <w:sz w:val="24"/>
+                <w:szCs w:val="24"/>
+              </w:rPr>
+              <w:t>NatM: 14-16</w:t>
             </w:r>
           </w:p>
         </w:tc>
@@ -14429,7 +14424,6 @@
                 <w:szCs w:val="24"/>
               </w:rPr>
             </w:pPr>
-            <w:proofErr w:type="spellStart"/>
             <w:r>
               <w:rPr>
                 <w:color w:val="000000"/>
@@ -14438,7 +14432,6 @@
               </w:rPr>
               <w:t>lnR</w:t>
             </w:r>
-            <w:proofErr w:type="spellEnd"/>
           </w:p>
         </w:tc>
         <w:tc>
@@ -14640,7 +14633,6 @@
                 <w:szCs w:val="24"/>
               </w:rPr>
             </w:pPr>
-            <w:proofErr w:type="spellStart"/>
             <w:r>
               <w:rPr>
                 <w:color w:val="000000"/>
@@ -14649,7 +14641,6 @@
               </w:rPr>
               <w:t>q_twl</w:t>
             </w:r>
-            <w:proofErr w:type="spellEnd"/>
           </w:p>
         </w:tc>
         <w:tc>
@@ -14850,7 +14841,6 @@
                 <w:szCs w:val="24"/>
               </w:rPr>
             </w:pPr>
-            <w:proofErr w:type="spellStart"/>
             <w:r>
               <w:rPr>
                 <w:color w:val="000000"/>
@@ -14859,7 +14849,6 @@
               </w:rPr>
               <w:t>q_ll</w:t>
             </w:r>
-            <w:proofErr w:type="spellEnd"/>
           </w:p>
         </w:tc>
         <w:tc>
@@ -15056,7 +15045,6 @@
                 <w:szCs w:val="24"/>
               </w:rPr>
             </w:pPr>
-            <w:proofErr w:type="spellStart"/>
             <w:r>
               <w:rPr>
                 <w:color w:val="000000"/>
@@ -15065,7 +15053,6 @@
               </w:rPr>
               <w:t>q_llenv</w:t>
             </w:r>
-            <w:proofErr w:type="spellEnd"/>
           </w:p>
         </w:tc>
         <w:tc>
@@ -15550,23 +15537,13 @@
                 <w:szCs w:val="24"/>
               </w:rPr>
             </w:pPr>
-            <w:proofErr w:type="spellStart"/>
-            <w:r>
-              <w:rPr>
-                <w:color w:val="000000"/>
-                <w:sz w:val="24"/>
-                <w:szCs w:val="24"/>
-              </w:rPr>
-              <w:t>pcod</w:t>
-            </w:r>
-            <w:proofErr w:type="spellEnd"/>
-            <w:r>
-              <w:rPr>
-                <w:color w:val="000000"/>
-                <w:sz w:val="24"/>
-                <w:szCs w:val="24"/>
-              </w:rPr>
-              <w:t xml:space="preserve"> trawl survey</w:t>
+            <w:r>
+              <w:rPr>
+                <w:color w:val="000000"/>
+                <w:sz w:val="24"/>
+                <w:szCs w:val="24"/>
+              </w:rPr>
+              <w:t>pcod trawl survey</w:t>
             </w:r>
           </w:p>
         </w:tc>
@@ -15803,41 +15780,13 @@
                 <w:szCs w:val="24"/>
               </w:rPr>
             </w:pPr>
-            <w:proofErr w:type="spellStart"/>
-            <w:r>
-              <w:rPr>
-                <w:color w:val="000000"/>
-                <w:sz w:val="24"/>
-                <w:szCs w:val="24"/>
-              </w:rPr>
-              <w:t>pcod</w:t>
-            </w:r>
-            <w:proofErr w:type="spellEnd"/>
-            <w:r>
-              <w:rPr>
-                <w:color w:val="000000"/>
-                <w:sz w:val="24"/>
-                <w:szCs w:val="24"/>
-              </w:rPr>
-              <w:t xml:space="preserve"> multi survey, extra </w:t>
-            </w:r>
-            <w:proofErr w:type="spellStart"/>
-            <w:r>
-              <w:rPr>
-                <w:color w:val="000000"/>
-                <w:sz w:val="24"/>
-                <w:szCs w:val="24"/>
-              </w:rPr>
-              <w:t>ll</w:t>
-            </w:r>
-            <w:proofErr w:type="spellEnd"/>
-            <w:r>
-              <w:rPr>
-                <w:color w:val="000000"/>
-                <w:sz w:val="24"/>
-                <w:szCs w:val="24"/>
-              </w:rPr>
-              <w:t xml:space="preserve"> cv; pe1q3</w:t>
+            <w:r>
+              <w:rPr>
+                <w:color w:val="000000"/>
+                <w:sz w:val="24"/>
+                <w:szCs w:val="24"/>
+              </w:rPr>
+              <w:t>pcod multi survey, extra ll cv; pe1q3</w:t>
             </w:r>
           </w:p>
         </w:tc>
@@ -16074,41 +16023,13 @@
                 <w:szCs w:val="24"/>
               </w:rPr>
             </w:pPr>
-            <w:proofErr w:type="spellStart"/>
-            <w:r>
-              <w:rPr>
-                <w:color w:val="000000"/>
-                <w:sz w:val="24"/>
-                <w:szCs w:val="24"/>
-              </w:rPr>
-              <w:t>pcod</w:t>
-            </w:r>
-            <w:proofErr w:type="spellEnd"/>
-            <w:r>
-              <w:rPr>
-                <w:color w:val="000000"/>
-                <w:sz w:val="24"/>
-                <w:szCs w:val="24"/>
-              </w:rPr>
-              <w:t xml:space="preserve"> multi survey, extra </w:t>
-            </w:r>
-            <w:proofErr w:type="spellStart"/>
-            <w:r>
-              <w:rPr>
-                <w:color w:val="000000"/>
-                <w:sz w:val="24"/>
-                <w:szCs w:val="24"/>
-              </w:rPr>
-              <w:t>twl</w:t>
-            </w:r>
-            <w:proofErr w:type="spellEnd"/>
-            <w:r>
-              <w:rPr>
-                <w:color w:val="000000"/>
-                <w:sz w:val="24"/>
-                <w:szCs w:val="24"/>
-              </w:rPr>
-              <w:t xml:space="preserve"> cv; pe1q3</w:t>
+            <w:r>
+              <w:rPr>
+                <w:color w:val="000000"/>
+                <w:sz w:val="24"/>
+                <w:szCs w:val="24"/>
+              </w:rPr>
+              <w:t>pcod multi survey, extra twl cv; pe1q3</w:t>
             </w:r>
           </w:p>
         </w:tc>
@@ -16344,59 +16265,13 @@
                 <w:szCs w:val="24"/>
               </w:rPr>
             </w:pPr>
-            <w:proofErr w:type="spellStart"/>
-            <w:r>
-              <w:rPr>
-                <w:color w:val="000000"/>
-                <w:sz w:val="24"/>
-                <w:szCs w:val="24"/>
-              </w:rPr>
-              <w:t>pcod</w:t>
-            </w:r>
-            <w:proofErr w:type="spellEnd"/>
-            <w:r>
-              <w:rPr>
-                <w:color w:val="000000"/>
-                <w:sz w:val="24"/>
-                <w:szCs w:val="24"/>
-              </w:rPr>
-              <w:t xml:space="preserve"> multi survey, extra </w:t>
-            </w:r>
-            <w:proofErr w:type="spellStart"/>
-            <w:r>
-              <w:rPr>
-                <w:color w:val="000000"/>
-                <w:sz w:val="24"/>
-                <w:szCs w:val="24"/>
-              </w:rPr>
-              <w:t>twl</w:t>
-            </w:r>
-            <w:proofErr w:type="spellEnd"/>
-            <w:r>
-              <w:rPr>
-                <w:color w:val="000000"/>
-                <w:sz w:val="24"/>
-                <w:szCs w:val="24"/>
-              </w:rPr>
-              <w:t xml:space="preserve"> &amp; </w:t>
-            </w:r>
-            <w:proofErr w:type="spellStart"/>
-            <w:r>
-              <w:rPr>
-                <w:color w:val="000000"/>
-                <w:sz w:val="24"/>
-                <w:szCs w:val="24"/>
-              </w:rPr>
-              <w:t>ll</w:t>
-            </w:r>
-            <w:proofErr w:type="spellEnd"/>
-            <w:r>
-              <w:rPr>
-                <w:color w:val="000000"/>
-                <w:sz w:val="24"/>
-                <w:szCs w:val="24"/>
-              </w:rPr>
-              <w:t xml:space="preserve"> cv; pe1q3</w:t>
+            <w:r>
+              <w:rPr>
+                <w:color w:val="000000"/>
+                <w:sz w:val="24"/>
+                <w:szCs w:val="24"/>
+              </w:rPr>
+              <w:t>pcod multi survey, extra twl &amp; ll cv; pe1q3</w:t>
             </w:r>
           </w:p>
         </w:tc>
@@ -16627,41 +16502,13 @@
                 <w:szCs w:val="24"/>
               </w:rPr>
             </w:pPr>
-            <w:proofErr w:type="spellStart"/>
-            <w:r>
-              <w:rPr>
-                <w:color w:val="000000"/>
-                <w:sz w:val="24"/>
-                <w:szCs w:val="24"/>
-              </w:rPr>
-              <w:t>pcod</w:t>
-            </w:r>
-            <w:proofErr w:type="spellEnd"/>
-            <w:r>
-              <w:rPr>
-                <w:color w:val="000000"/>
-                <w:sz w:val="24"/>
-                <w:szCs w:val="24"/>
-              </w:rPr>
-              <w:t xml:space="preserve"> multi survey, extra </w:t>
-            </w:r>
-            <w:proofErr w:type="spellStart"/>
-            <w:r>
-              <w:rPr>
-                <w:color w:val="000000"/>
-                <w:sz w:val="24"/>
-                <w:szCs w:val="24"/>
-              </w:rPr>
-              <w:t>ll</w:t>
-            </w:r>
-            <w:proofErr w:type="spellEnd"/>
-            <w:r>
-              <w:rPr>
-                <w:color w:val="000000"/>
-                <w:sz w:val="24"/>
-                <w:szCs w:val="24"/>
-              </w:rPr>
-              <w:t xml:space="preserve"> cv; pe3q3</w:t>
+            <w:r>
+              <w:rPr>
+                <w:color w:val="000000"/>
+                <w:sz w:val="24"/>
+                <w:szCs w:val="24"/>
+              </w:rPr>
+              <w:t>pcod multi survey, extra ll cv; pe3q3</w:t>
             </w:r>
           </w:p>
         </w:tc>
@@ -16985,21 +16832,12 @@
         </w:rPr>
         <w:t xml:space="preserve">Figure 1. </w:t>
       </w:r>
-      <w:proofErr w:type="spellStart"/>
-      <w:r>
-        <w:rPr>
-          <w:sz w:val="24"/>
-          <w:szCs w:val="24"/>
-        </w:rPr>
-        <w:t>AgeingError</w:t>
-      </w:r>
-      <w:proofErr w:type="spellEnd"/>
-      <w:r>
-        <w:rPr>
-          <w:sz w:val="24"/>
-          <w:szCs w:val="24"/>
-        </w:rPr>
-        <w:t xml:space="preserve"> R-package fit (blue line) to </w:t>
+      <w:r>
+        <w:rPr>
+          <w:sz w:val="24"/>
+          <w:szCs w:val="24"/>
+        </w:rPr>
+        <w:t xml:space="preserve">AgeingError R-package fit (blue line) to </w:t>
       </w:r>
       <w:r>
         <w:rPr>
@@ -17259,23 +17097,21 @@
           <w:sz w:val="24"/>
           <w:szCs w:val="24"/>
         </w:rPr>
-        <w:t>Recent bottom trawl survey length composition computed for 1cm (</w:t>
-      </w:r>
-      <w:proofErr w:type="spellStart"/>
-      <w:r>
-        <w:rPr>
-          <w:sz w:val="24"/>
-          <w:szCs w:val="24"/>
-        </w:rPr>
-        <w:t>lcomp_new</w:t>
-      </w:r>
-      <w:proofErr w:type="spellEnd"/>
-      <w:r>
-        <w:rPr>
-          <w:sz w:val="24"/>
-          <w:szCs w:val="24"/>
-        </w:rPr>
-        <w:t xml:space="preserve"> shown in blue), 2 cm (lcomp_new_bin2 shown in red), and 5cm (lcomp_new-bin5 shown in green) length bins.</w:t>
+        <w:t>Recent bottom trawl survey length composition computed for 1</w:t>
+      </w:r>
+      <w:r>
+        <w:rPr>
+          <w:sz w:val="24"/>
+          <w:szCs w:val="24"/>
+        </w:rPr>
+        <w:t xml:space="preserve"> </w:t>
+      </w:r>
+      <w:r>
+        <w:rPr>
+          <w:sz w:val="24"/>
+          <w:szCs w:val="24"/>
+        </w:rPr>
+        <w:t>cm (lcomp_new shown in blue), 2 cm (lcomp_new_bin2 shown in red), and 5cm (lcomp_new-bin5 shown in green) length bins.</w:t>
       </w:r>
     </w:p>
     <w:p>
@@ -18146,14 +17982,7 @@
           <w:sz w:val="24"/>
           <w:szCs w:val="24"/>
         </w:rPr>
-        <w:t>Figure 1</w:t>
-      </w:r>
-      <w:r>
-        <w:rPr>
-          <w:sz w:val="24"/>
-          <w:szCs w:val="24"/>
-        </w:rPr>
-        <w:t>3. Comparison of apportionment from the REMA model using on the AFSC bottom trawl survey (top panel), and using both the AFSC bottom trawl survey and longline survey (bottom panel).</w:t>
+        <w:t>Figure 13. Comparison of apportionment from the REMA model using on the AFSC bottom trawl survey (top panel), and using both the AFSC bottom trawl survey and longline survey (bottom panel).</w:t>
       </w:r>
     </w:p>
     <w:p>
@@ -18234,28 +18063,7 @@
           <w:sz w:val="24"/>
           <w:szCs w:val="24"/>
         </w:rPr>
-        <w:t xml:space="preserve">Figure 14. Example REMA model fit to </w:t>
-      </w:r>
-      <w:r>
-        <w:rPr>
-          <w:sz w:val="24"/>
-          <w:szCs w:val="24"/>
-        </w:rPr>
-        <w:t>both the AFSC bottom trawl survey</w:t>
-      </w:r>
-      <w:r>
-        <w:rPr>
-          <w:sz w:val="24"/>
-          <w:szCs w:val="24"/>
-        </w:rPr>
-        <w:t xml:space="preserve"> (top panel)</w:t>
-      </w:r>
-      <w:r>
-        <w:rPr>
-          <w:sz w:val="24"/>
-          <w:szCs w:val="24"/>
-        </w:rPr>
-        <w:t xml:space="preserve"> and longline survey (bottom panel).</w:t>
+        <w:t>Figure 14. Example REMA model fit to both the AFSC bottom trawl survey (top panel) and longline survey (bottom panel).</w:t>
       </w:r>
     </w:p>
     <w:p>
@@ -18375,7 +18183,7 @@
           <w:rPr>
             <w:noProof/>
           </w:rPr>
-          <w:t>24</w:t>
+          <w:t>8</w:t>
         </w:r>
         <w:r>
           <w:rPr>
@@ -26875,7 +26683,7 @@
 </file>
 
 <file path=customXml/itemProps2.xml><?xml version="1.0" encoding="utf-8"?>
-<ds:datastoreItem xmlns:ds="http://schemas.openxmlformats.org/officeDocument/2006/customXml" ds:itemID="{D27DD5C2-95D2-4C31-9194-E7335053375C}">
+<ds:datastoreItem xmlns:ds="http://schemas.openxmlformats.org/officeDocument/2006/customXml" ds:itemID="{832D7A5E-CA4D-458F-A093-AD1893C35FFA}">
   <ds:schemaRefs>
     <ds:schemaRef ds:uri="http://schemas.openxmlformats.org/officeDocument/2006/bibliography"/>
   </ds:schemaRefs>

</xml_diff>